<commit_message>
FS and OS Module Nodejs Done
</commit_message>
<xml_diff>
--- a/NodejsBootCamp.docx
+++ b/NodejsBootCamp.docx
@@ -20,6 +20,9 @@
         </w:rPr>
       </w:pPr>
       <w:r>
+        <w:rPr>
+          <w:noProof/>
+        </w:rPr>
         <w:drawing>
           <wp:anchor distT="0" distB="0" distL="114300" distR="114300" simplePos="0" relativeHeight="251659264" behindDoc="0" locked="0" layoutInCell="1" allowOverlap="1" wp14:anchorId="76500B9C" wp14:editId="1A377D48">
             <wp:simplePos x="0" y="0"/>
@@ -77,6 +80,9 @@
         </w:drawing>
       </w:r>
       <w:r>
+        <w:rPr>
+          <w:noProof/>
+        </w:rPr>
         <w:drawing>
           <wp:anchor distT="0" distB="0" distL="114300" distR="114300" simplePos="0" relativeHeight="251658240" behindDoc="0" locked="0" layoutInCell="1" allowOverlap="1" wp14:anchorId="76126EAB" wp14:editId="51F47D66">
             <wp:simplePos x="0" y="0"/>
@@ -186,6 +192,7 @@
           <w:rFonts w:ascii="Roboto" w:eastAsia="Times New Roman" w:hAnsi="Roboto" w:cs="Times New Roman"/>
           <w:b/>
           <w:bCs/>
+          <w:noProof/>
           <w:color w:val="0F0F0F"/>
           <w:kern w:val="36"/>
           <w:sz w:val="48"/>
@@ -261,6 +268,9 @@
     <w:p/>
     <w:p>
       <w:r>
+        <w:rPr>
+          <w:noProof/>
+        </w:rPr>
         <w:drawing>
           <wp:anchor distT="0" distB="0" distL="114300" distR="114300" simplePos="0" relativeHeight="251661312" behindDoc="0" locked="0" layoutInCell="1" allowOverlap="1" wp14:anchorId="63BAB748" wp14:editId="18EF2B7A">
             <wp:simplePos x="0" y="0"/>
@@ -329,6 +339,9 @@
         </w:rPr>
       </w:pPr>
       <w:r>
+        <w:rPr>
+          <w:noProof/>
+        </w:rPr>
         <w:lastRenderedPageBreak/>
         <w:drawing>
           <wp:anchor distT="0" distB="0" distL="114300" distR="114300" simplePos="0" relativeHeight="251662336" behindDoc="0" locked="0" layoutInCell="1" allowOverlap="1" wp14:anchorId="381436A3" wp14:editId="0DE61AB4">
@@ -607,6 +620,7 @@
         <w:rPr>
           <w:b/>
           <w:bCs/>
+          <w:noProof/>
           <w:sz w:val="40"/>
           <w:szCs w:val="40"/>
         </w:rPr>
@@ -713,6 +727,689 @@
     <w:p>
       <w:pPr>
         <w:jc w:val="center"/>
+        <w:rPr>
+          <w:sz w:val="40"/>
+          <w:szCs w:val="40"/>
+        </w:rPr>
+      </w:pPr>
+    </w:p>
+    <w:p>
+      <w:pPr>
+        <w:rPr>
+          <w:b/>
+          <w:bCs/>
+          <w:sz w:val="40"/>
+          <w:szCs w:val="40"/>
+        </w:rPr>
+      </w:pPr>
+      <w:r>
+        <w:rPr>
+          <w:b/>
+          <w:bCs/>
+          <w:sz w:val="40"/>
+          <w:szCs w:val="40"/>
+        </w:rPr>
+        <w:lastRenderedPageBreak/>
+        <w:drawing>
+          <wp:anchor distT="0" distB="0" distL="114300" distR="114300" simplePos="0" relativeHeight="251664384" behindDoc="0" locked="0" layoutInCell="1" allowOverlap="1" wp14:anchorId="504217CE" wp14:editId="1CB32FEA">
+            <wp:simplePos x="0" y="0"/>
+            <wp:positionH relativeFrom="margin">
+              <wp:posOffset>-688340</wp:posOffset>
+            </wp:positionH>
+            <wp:positionV relativeFrom="paragraph">
+              <wp:posOffset>619125</wp:posOffset>
+            </wp:positionV>
+            <wp:extent cx="6984636" cy="3238500"/>
+            <wp:effectExtent l="0" t="0" r="6985" b="0"/>
+            <wp:wrapSquare wrapText="bothSides"/>
+            <wp:docPr id="2092276298" name="Picture 1"/>
+            <wp:cNvGraphicFramePr>
+              <a:graphicFrameLocks xmlns:a="http://schemas.openxmlformats.org/drawingml/2006/main" noChangeAspect="1"/>
+            </wp:cNvGraphicFramePr>
+            <a:graphic xmlns:a="http://schemas.openxmlformats.org/drawingml/2006/main">
+              <a:graphicData uri="http://schemas.openxmlformats.org/drawingml/2006/picture">
+                <pic:pic xmlns:pic="http://schemas.openxmlformats.org/drawingml/2006/picture">
+                  <pic:nvPicPr>
+                    <pic:cNvPr id="2092276298" name=""/>
+                    <pic:cNvPicPr/>
+                  </pic:nvPicPr>
+                  <pic:blipFill>
+                    <a:blip r:embed="rId12">
+                      <a:extLst>
+                        <a:ext uri="{28A0092B-C50C-407E-A947-70E740481C1C}">
+                          <a14:useLocalDpi xmlns:a14="http://schemas.microsoft.com/office/drawing/2010/main" val="0"/>
+                        </a:ext>
+                      </a:extLst>
+                    </a:blip>
+                    <a:stretch>
+                      <a:fillRect/>
+                    </a:stretch>
+                  </pic:blipFill>
+                  <pic:spPr>
+                    <a:xfrm>
+                      <a:off x="0" y="0"/>
+                      <a:ext cx="6984636" cy="3238500"/>
+                    </a:xfrm>
+                    <a:prstGeom prst="rect">
+                      <a:avLst/>
+                    </a:prstGeom>
+                  </pic:spPr>
+                </pic:pic>
+              </a:graphicData>
+            </a:graphic>
+            <wp14:sizeRelH relativeFrom="margin">
+              <wp14:pctWidth>0</wp14:pctWidth>
+            </wp14:sizeRelH>
+            <wp14:sizeRelV relativeFrom="margin">
+              <wp14:pctHeight>0</wp14:pctHeight>
+            </wp14:sizeRelV>
+          </wp:anchor>
+        </w:drawing>
+      </w:r>
+      <w:r>
+        <w:rPr>
+          <w:b/>
+          <w:bCs/>
+          <w:sz w:val="40"/>
+          <w:szCs w:val="40"/>
+        </w:rPr>
+        <w:t xml:space="preserve">Lecture-2 Create Server </w:t>
+      </w:r>
+      <w:proofErr w:type="gramStart"/>
+      <w:r>
+        <w:rPr>
+          <w:b/>
+          <w:bCs/>
+          <w:sz w:val="40"/>
+          <w:szCs w:val="40"/>
+        </w:rPr>
+        <w:t xml:space="preserve">in  </w:t>
+      </w:r>
+      <w:r>
+        <w:rPr>
+          <w:b/>
+          <w:bCs/>
+          <w:sz w:val="40"/>
+          <w:szCs w:val="40"/>
+        </w:rPr>
+        <w:t>N</w:t>
+      </w:r>
+      <w:r>
+        <w:rPr>
+          <w:b/>
+          <w:bCs/>
+          <w:sz w:val="40"/>
+          <w:szCs w:val="40"/>
+        </w:rPr>
+        <w:t>odejs</w:t>
+      </w:r>
+      <w:proofErr w:type="gramEnd"/>
+    </w:p>
+    <w:p>
+      <w:pPr>
+        <w:rPr>
+          <w:sz w:val="40"/>
+          <w:szCs w:val="40"/>
+        </w:rPr>
+      </w:pPr>
+    </w:p>
+    <w:p>
+      <w:pPr>
+        <w:rPr>
+          <w:sz w:val="40"/>
+          <w:szCs w:val="40"/>
+        </w:rPr>
+      </w:pPr>
+      <w:r>
+        <w:rPr>
+          <w:sz w:val="40"/>
+          <w:szCs w:val="40"/>
+        </w:rPr>
+        <w:t>For clearing logs… clear command</w:t>
+      </w:r>
+    </w:p>
+    <w:p>
+      <w:pPr>
+        <w:rPr>
+          <w:sz w:val="40"/>
+          <w:szCs w:val="40"/>
+        </w:rPr>
+      </w:pPr>
+      <w:r>
+        <w:rPr>
+          <w:sz w:val="40"/>
+          <w:szCs w:val="40"/>
+        </w:rPr>
+        <w:drawing>
+          <wp:anchor distT="0" distB="0" distL="114300" distR="114300" simplePos="0" relativeHeight="251665408" behindDoc="0" locked="0" layoutInCell="1" allowOverlap="1" wp14:anchorId="737256B6" wp14:editId="37DA6FDA">
+            <wp:simplePos x="0" y="0"/>
+            <wp:positionH relativeFrom="margin">
+              <wp:align>center</wp:align>
+            </wp:positionH>
+            <wp:positionV relativeFrom="paragraph">
+              <wp:posOffset>701040</wp:posOffset>
+            </wp:positionV>
+            <wp:extent cx="6653086" cy="3429000"/>
+            <wp:effectExtent l="0" t="0" r="0" b="0"/>
+            <wp:wrapSquare wrapText="bothSides"/>
+            <wp:docPr id="1850728527" name="Picture 1"/>
+            <wp:cNvGraphicFramePr>
+              <a:graphicFrameLocks xmlns:a="http://schemas.openxmlformats.org/drawingml/2006/main" noChangeAspect="1"/>
+            </wp:cNvGraphicFramePr>
+            <a:graphic xmlns:a="http://schemas.openxmlformats.org/drawingml/2006/main">
+              <a:graphicData uri="http://schemas.openxmlformats.org/drawingml/2006/picture">
+                <pic:pic xmlns:pic="http://schemas.openxmlformats.org/drawingml/2006/picture">
+                  <pic:nvPicPr>
+                    <pic:cNvPr id="1850728527" name=""/>
+                    <pic:cNvPicPr/>
+                  </pic:nvPicPr>
+                  <pic:blipFill>
+                    <a:blip r:embed="rId13">
+                      <a:extLst>
+                        <a:ext uri="{28A0092B-C50C-407E-A947-70E740481C1C}">
+                          <a14:useLocalDpi xmlns:a14="http://schemas.microsoft.com/office/drawing/2010/main" val="0"/>
+                        </a:ext>
+                      </a:extLst>
+                    </a:blip>
+                    <a:stretch>
+                      <a:fillRect/>
+                    </a:stretch>
+                  </pic:blipFill>
+                  <pic:spPr>
+                    <a:xfrm>
+                      <a:off x="0" y="0"/>
+                      <a:ext cx="6653086" cy="3429000"/>
+                    </a:xfrm>
+                    <a:prstGeom prst="rect">
+                      <a:avLst/>
+                    </a:prstGeom>
+                  </pic:spPr>
+                </pic:pic>
+              </a:graphicData>
+            </a:graphic>
+            <wp14:sizeRelH relativeFrom="margin">
+              <wp14:pctWidth>0</wp14:pctWidth>
+            </wp14:sizeRelH>
+            <wp14:sizeRelV relativeFrom="margin">
+              <wp14:pctHeight>0</wp14:pctHeight>
+            </wp14:sizeRelV>
+          </wp:anchor>
+        </w:drawing>
+      </w:r>
+      <w:r>
+        <w:rPr>
+          <w:sz w:val="40"/>
+          <w:szCs w:val="40"/>
+        </w:rPr>
+        <w:t xml:space="preserve">If </w:t>
+      </w:r>
+      <w:proofErr w:type="spellStart"/>
+      <w:r>
+        <w:rPr>
+          <w:sz w:val="40"/>
+          <w:szCs w:val="40"/>
+        </w:rPr>
+        <w:t>nodemon</w:t>
+      </w:r>
+      <w:proofErr w:type="spellEnd"/>
+      <w:r>
+        <w:rPr>
+          <w:sz w:val="40"/>
+          <w:szCs w:val="40"/>
+        </w:rPr>
+        <w:t xml:space="preserve"> didn’t work for you so instead of installing it globally use this command</w:t>
+      </w:r>
+      <w:r>
+        <w:rPr>
+          <w:sz w:val="40"/>
+          <w:szCs w:val="40"/>
+        </w:rPr>
+        <w:sym w:font="Wingdings" w:char="F0E0"/>
+      </w:r>
+      <w:r>
+        <w:rPr>
+          <w:sz w:val="40"/>
+          <w:szCs w:val="40"/>
+        </w:rPr>
+        <w:t xml:space="preserve"> </w:t>
+      </w:r>
+      <w:r>
+        <w:rPr>
+          <w:sz w:val="40"/>
+          <w:szCs w:val="40"/>
+        </w:rPr>
+        <w:t xml:space="preserve"> </w:t>
+      </w:r>
+      <w:proofErr w:type="spellStart"/>
+      <w:r>
+        <w:rPr>
+          <w:sz w:val="40"/>
+          <w:szCs w:val="40"/>
+        </w:rPr>
+        <w:t>npx</w:t>
+      </w:r>
+      <w:proofErr w:type="spellEnd"/>
+      <w:r>
+        <w:rPr>
+          <w:sz w:val="40"/>
+          <w:szCs w:val="40"/>
+        </w:rPr>
+        <w:t xml:space="preserve"> </w:t>
+      </w:r>
+      <w:proofErr w:type="spellStart"/>
+      <w:r>
+        <w:rPr>
+          <w:sz w:val="40"/>
+          <w:szCs w:val="40"/>
+        </w:rPr>
+        <w:t>nodemon</w:t>
+      </w:r>
+      <w:proofErr w:type="spellEnd"/>
+      <w:r>
+        <w:rPr>
+          <w:sz w:val="40"/>
+          <w:szCs w:val="40"/>
+        </w:rPr>
+        <w:t xml:space="preserve"> server.js</w:t>
+      </w:r>
+    </w:p>
+    <w:p>
+      <w:pPr>
+        <w:rPr>
+          <w:sz w:val="40"/>
+          <w:szCs w:val="40"/>
+        </w:rPr>
+      </w:pPr>
+      <w:r>
+        <w:rPr>
+          <w:sz w:val="40"/>
+          <w:szCs w:val="40"/>
+        </w:rPr>
+        <w:lastRenderedPageBreak/>
+        <w:drawing>
+          <wp:anchor distT="0" distB="0" distL="114300" distR="114300" simplePos="0" relativeHeight="251666432" behindDoc="0" locked="0" layoutInCell="1" allowOverlap="1" wp14:anchorId="4D39FB01" wp14:editId="385B9E6F">
+            <wp:simplePos x="0" y="0"/>
+            <wp:positionH relativeFrom="margin">
+              <wp:align>center</wp:align>
+            </wp:positionH>
+            <wp:positionV relativeFrom="paragraph">
+              <wp:posOffset>0</wp:posOffset>
+            </wp:positionV>
+            <wp:extent cx="6943725" cy="3947160"/>
+            <wp:effectExtent l="0" t="0" r="9525" b="0"/>
+            <wp:wrapSquare wrapText="bothSides"/>
+            <wp:docPr id="957385687" name="Picture 1"/>
+            <wp:cNvGraphicFramePr>
+              <a:graphicFrameLocks xmlns:a="http://schemas.openxmlformats.org/drawingml/2006/main" noChangeAspect="1"/>
+            </wp:cNvGraphicFramePr>
+            <a:graphic xmlns:a="http://schemas.openxmlformats.org/drawingml/2006/main">
+              <a:graphicData uri="http://schemas.openxmlformats.org/drawingml/2006/picture">
+                <pic:pic xmlns:pic="http://schemas.openxmlformats.org/drawingml/2006/picture">
+                  <pic:nvPicPr>
+                    <pic:cNvPr id="957385687" name=""/>
+                    <pic:cNvPicPr/>
+                  </pic:nvPicPr>
+                  <pic:blipFill rotWithShape="1">
+                    <a:blip r:embed="rId14">
+                      <a:extLst>
+                        <a:ext uri="{28A0092B-C50C-407E-A947-70E740481C1C}">
+                          <a14:useLocalDpi xmlns:a14="http://schemas.microsoft.com/office/drawing/2010/main" val="0"/>
+                        </a:ext>
+                      </a:extLst>
+                    </a:blip>
+                    <a:srcRect r="25342"/>
+                    <a:stretch/>
+                  </pic:blipFill>
+                  <pic:spPr bwMode="auto">
+                    <a:xfrm>
+                      <a:off x="0" y="0"/>
+                      <a:ext cx="6943725" cy="3947160"/>
+                    </a:xfrm>
+                    <a:prstGeom prst="rect">
+                      <a:avLst/>
+                    </a:prstGeom>
+                    <a:ln>
+                      <a:noFill/>
+                    </a:ln>
+                    <a:extLst>
+                      <a:ext uri="{53640926-AAD7-44D8-BBD7-CCE9431645EC}">
+                        <a14:shadowObscured xmlns:a14="http://schemas.microsoft.com/office/drawing/2010/main"/>
+                      </a:ext>
+                    </a:extLst>
+                  </pic:spPr>
+                </pic:pic>
+              </a:graphicData>
+            </a:graphic>
+            <wp14:sizeRelH relativeFrom="margin">
+              <wp14:pctWidth>0</wp14:pctWidth>
+            </wp14:sizeRelH>
+            <wp14:sizeRelV relativeFrom="margin">
+              <wp14:pctHeight>0</wp14:pctHeight>
+            </wp14:sizeRelV>
+          </wp:anchor>
+        </w:drawing>
+      </w:r>
+    </w:p>
+    <w:p>
+      <w:pPr>
+        <w:rPr>
+          <w:sz w:val="40"/>
+          <w:szCs w:val="40"/>
+        </w:rPr>
+      </w:pPr>
+    </w:p>
+    <w:p>
+      <w:pPr>
+        <w:rPr>
+          <w:sz w:val="40"/>
+          <w:szCs w:val="40"/>
+        </w:rPr>
+      </w:pPr>
+      <w:proofErr w:type="spellStart"/>
+      <w:r>
+        <w:rPr>
+          <w:sz w:val="40"/>
+          <w:szCs w:val="40"/>
+        </w:rPr>
+        <w:t>File.appendFile</w:t>
+      </w:r>
+      <w:proofErr w:type="spellEnd"/>
+      <w:r>
+        <w:rPr>
+          <w:sz w:val="40"/>
+          <w:szCs w:val="40"/>
+        </w:rPr>
+        <w:t>(</w:t>
+      </w:r>
+      <w:proofErr w:type="spellStart"/>
+      <w:r>
+        <w:rPr>
+          <w:sz w:val="40"/>
+          <w:szCs w:val="40"/>
+        </w:rPr>
+        <w:t>filePathname</w:t>
+      </w:r>
+      <w:proofErr w:type="spellEnd"/>
+      <w:r>
+        <w:rPr>
+          <w:sz w:val="40"/>
+          <w:szCs w:val="40"/>
+        </w:rPr>
+        <w:t>, data, callback)</w:t>
+      </w:r>
+    </w:p>
+    <w:p>
+      <w:pPr>
+        <w:rPr>
+          <w:sz w:val="40"/>
+          <w:szCs w:val="40"/>
+        </w:rPr>
+      </w:pPr>
+    </w:p>
+    <w:p>
+      <w:pPr>
+        <w:rPr>
+          <w:sz w:val="40"/>
+          <w:szCs w:val="40"/>
+        </w:rPr>
+      </w:pPr>
+      <w:r>
+        <w:rPr>
+          <w:sz w:val="40"/>
+          <w:szCs w:val="40"/>
+        </w:rPr>
+        <w:t xml:space="preserve">For using fs and </w:t>
+      </w:r>
+      <w:proofErr w:type="spellStart"/>
+      <w:r>
+        <w:rPr>
+          <w:sz w:val="40"/>
+          <w:szCs w:val="40"/>
+        </w:rPr>
+        <w:t>os</w:t>
+      </w:r>
+      <w:proofErr w:type="spellEnd"/>
+      <w:r>
+        <w:rPr>
+          <w:sz w:val="40"/>
+          <w:szCs w:val="40"/>
+        </w:rPr>
+        <w:t xml:space="preserve"> we firstly need to require them.</w:t>
+      </w:r>
+    </w:p>
+    <w:p>
+      <w:pPr>
+        <w:rPr>
+          <w:sz w:val="40"/>
+          <w:szCs w:val="40"/>
+        </w:rPr>
+      </w:pPr>
+    </w:p>
+    <w:p>
+      <w:pPr>
+        <w:rPr>
+          <w:sz w:val="40"/>
+          <w:szCs w:val="40"/>
+        </w:rPr>
+      </w:pPr>
+      <w:r>
+        <w:rPr>
+          <w:sz w:val="40"/>
+          <w:szCs w:val="40"/>
+        </w:rPr>
+        <w:drawing>
+          <wp:anchor distT="0" distB="0" distL="114300" distR="114300" simplePos="0" relativeHeight="251667456" behindDoc="0" locked="0" layoutInCell="1" allowOverlap="1" wp14:anchorId="17E7EF76" wp14:editId="60949718">
+            <wp:simplePos x="0" y="0"/>
+            <wp:positionH relativeFrom="column">
+              <wp:posOffset>19050</wp:posOffset>
+            </wp:positionH>
+            <wp:positionV relativeFrom="paragraph">
+              <wp:posOffset>428625</wp:posOffset>
+            </wp:positionV>
+            <wp:extent cx="5563082" cy="1867062"/>
+            <wp:effectExtent l="0" t="0" r="0" b="0"/>
+            <wp:wrapSquare wrapText="bothSides"/>
+            <wp:docPr id="613857949" name="Picture 1"/>
+            <wp:cNvGraphicFramePr>
+              <a:graphicFrameLocks xmlns:a="http://schemas.openxmlformats.org/drawingml/2006/main" noChangeAspect="1"/>
+            </wp:cNvGraphicFramePr>
+            <a:graphic xmlns:a="http://schemas.openxmlformats.org/drawingml/2006/main">
+              <a:graphicData uri="http://schemas.openxmlformats.org/drawingml/2006/picture">
+                <pic:pic xmlns:pic="http://schemas.openxmlformats.org/drawingml/2006/picture">
+                  <pic:nvPicPr>
+                    <pic:cNvPr id="613857949" name=""/>
+                    <pic:cNvPicPr/>
+                  </pic:nvPicPr>
+                  <pic:blipFill>
+                    <a:blip r:embed="rId15">
+                      <a:extLst>
+                        <a:ext uri="{28A0092B-C50C-407E-A947-70E740481C1C}">
+                          <a14:useLocalDpi xmlns:a14="http://schemas.microsoft.com/office/drawing/2010/main" val="0"/>
+                        </a:ext>
+                      </a:extLst>
+                    </a:blip>
+                    <a:stretch>
+                      <a:fillRect/>
+                    </a:stretch>
+                  </pic:blipFill>
+                  <pic:spPr>
+                    <a:xfrm>
+                      <a:off x="0" y="0"/>
+                      <a:ext cx="5563082" cy="1867062"/>
+                    </a:xfrm>
+                    <a:prstGeom prst="rect">
+                      <a:avLst/>
+                    </a:prstGeom>
+                  </pic:spPr>
+                </pic:pic>
+              </a:graphicData>
+            </a:graphic>
+          </wp:anchor>
+        </w:drawing>
+      </w:r>
+    </w:p>
+    <w:p>
+      <w:pPr>
+        <w:rPr>
+          <w:sz w:val="40"/>
+          <w:szCs w:val="40"/>
+        </w:rPr>
+      </w:pPr>
+    </w:p>
+    <w:p>
+      <w:pPr>
+        <w:rPr>
+          <w:sz w:val="40"/>
+          <w:szCs w:val="40"/>
+        </w:rPr>
+      </w:pPr>
+    </w:p>
+    <w:p>
+      <w:pPr>
+        <w:rPr>
+          <w:sz w:val="40"/>
+          <w:szCs w:val="40"/>
+        </w:rPr>
+      </w:pPr>
+    </w:p>
+    <w:p>
+      <w:pPr>
+        <w:rPr>
+          <w:sz w:val="40"/>
+          <w:szCs w:val="40"/>
+        </w:rPr>
+      </w:pPr>
+    </w:p>
+    <w:p>
+      <w:pPr>
+        <w:rPr>
+          <w:sz w:val="40"/>
+          <w:szCs w:val="40"/>
+        </w:rPr>
+      </w:pPr>
+    </w:p>
+    <w:p>
+      <w:pPr>
+        <w:rPr>
+          <w:sz w:val="40"/>
+          <w:szCs w:val="40"/>
+        </w:rPr>
+      </w:pPr>
+    </w:p>
+    <w:p>
+      <w:pPr>
+        <w:rPr>
+          <w:sz w:val="40"/>
+          <w:szCs w:val="40"/>
+        </w:rPr>
+      </w:pPr>
+    </w:p>
+    <w:p>
+      <w:pPr>
+        <w:rPr>
+          <w:sz w:val="40"/>
+          <w:szCs w:val="40"/>
+        </w:rPr>
+      </w:pPr>
+    </w:p>
+    <w:p>
+      <w:pPr>
+        <w:rPr>
+          <w:sz w:val="40"/>
+          <w:szCs w:val="40"/>
+        </w:rPr>
+      </w:pPr>
+    </w:p>
+    <w:p>
+      <w:pPr>
+        <w:rPr>
+          <w:sz w:val="40"/>
+          <w:szCs w:val="40"/>
+        </w:rPr>
+      </w:pPr>
+    </w:p>
+    <w:p>
+      <w:pPr>
+        <w:rPr>
+          <w:sz w:val="40"/>
+          <w:szCs w:val="40"/>
+        </w:rPr>
+      </w:pPr>
+    </w:p>
+    <w:p>
+      <w:pPr>
+        <w:rPr>
+          <w:sz w:val="40"/>
+          <w:szCs w:val="40"/>
+        </w:rPr>
+      </w:pPr>
+    </w:p>
+    <w:p>
+      <w:pPr>
+        <w:rPr>
+          <w:sz w:val="40"/>
+          <w:szCs w:val="40"/>
+        </w:rPr>
+      </w:pPr>
+    </w:p>
+    <w:p>
+      <w:pPr>
+        <w:rPr>
+          <w:sz w:val="40"/>
+          <w:szCs w:val="40"/>
+        </w:rPr>
+      </w:pPr>
+    </w:p>
+    <w:p>
+      <w:pPr>
+        <w:rPr>
+          <w:sz w:val="40"/>
+          <w:szCs w:val="40"/>
+        </w:rPr>
+      </w:pPr>
+    </w:p>
+    <w:p>
+      <w:pPr>
+        <w:rPr>
+          <w:sz w:val="40"/>
+          <w:szCs w:val="40"/>
+        </w:rPr>
+      </w:pPr>
+    </w:p>
+    <w:p>
+      <w:pPr>
+        <w:rPr>
+          <w:sz w:val="40"/>
+          <w:szCs w:val="40"/>
+        </w:rPr>
+      </w:pPr>
+    </w:p>
+    <w:p>
+      <w:pPr>
+        <w:rPr>
+          <w:sz w:val="40"/>
+          <w:szCs w:val="40"/>
+        </w:rPr>
+      </w:pPr>
+    </w:p>
+    <w:p>
+      <w:pPr>
+        <w:rPr>
+          <w:sz w:val="40"/>
+          <w:szCs w:val="40"/>
+        </w:rPr>
+      </w:pPr>
+    </w:p>
+    <w:p>
+      <w:pPr>
+        <w:rPr>
+          <w:sz w:val="40"/>
+          <w:szCs w:val="40"/>
+        </w:rPr>
+      </w:pPr>
+    </w:p>
+    <w:p>
+      <w:pPr>
         <w:rPr>
           <w:sz w:val="40"/>
           <w:szCs w:val="40"/>

</xml_diff>

<commit_message>
modules and lodash done
</commit_message>
<xml_diff>
--- a/NodejsBootCamp.docx
+++ b/NodejsBootCamp.docx
@@ -1027,15 +1027,15 @@
         </w:rPr>
         <w:lastRenderedPageBreak/>
         <w:drawing>
-          <wp:anchor distT="0" distB="0" distL="114300" distR="114300" simplePos="0" relativeHeight="251666432" behindDoc="0" locked="0" layoutInCell="1" allowOverlap="1" wp14:anchorId="4D39FB01" wp14:editId="385B9E6F">
+          <wp:anchor distT="0" distB="0" distL="114300" distR="114300" simplePos="0" relativeHeight="251666432" behindDoc="0" locked="0" layoutInCell="1" allowOverlap="1" wp14:anchorId="4D39FB01" wp14:editId="73481DAA">
             <wp:simplePos x="0" y="0"/>
             <wp:positionH relativeFrom="margin">
-              <wp:align>center</wp:align>
+              <wp:posOffset>-326390</wp:posOffset>
             </wp:positionH>
             <wp:positionV relativeFrom="paragraph">
               <wp:posOffset>0</wp:posOffset>
             </wp:positionV>
-            <wp:extent cx="6943725" cy="3947160"/>
+            <wp:extent cx="6543675" cy="3718560"/>
             <wp:effectExtent l="0" t="0" r="9525" b="0"/>
             <wp:wrapSquare wrapText="bothSides"/>
             <wp:docPr id="957385687" name="Picture 1"/>
@@ -1063,7 +1063,7 @@
                   <pic:spPr bwMode="auto">
                     <a:xfrm>
                       <a:off x="0" y="0"/>
-                      <a:ext cx="6943725" cy="3947160"/>
+                      <a:ext cx="6543675" cy="3718560"/>
                     </a:xfrm>
                     <a:prstGeom prst="rect">
                       <a:avLst/>
@@ -1255,142 +1255,700 @@
           <w:szCs w:val="40"/>
         </w:rPr>
       </w:pPr>
-    </w:p>
-    <w:p>
-      <w:pPr>
-        <w:rPr>
-          <w:sz w:val="40"/>
-          <w:szCs w:val="40"/>
-        </w:rPr>
-      </w:pPr>
-    </w:p>
-    <w:p>
-      <w:pPr>
-        <w:rPr>
-          <w:sz w:val="40"/>
-          <w:szCs w:val="40"/>
-        </w:rPr>
-      </w:pPr>
-    </w:p>
-    <w:p>
-      <w:pPr>
-        <w:rPr>
-          <w:sz w:val="40"/>
-          <w:szCs w:val="40"/>
-        </w:rPr>
-      </w:pPr>
-    </w:p>
-    <w:p>
-      <w:pPr>
-        <w:rPr>
-          <w:sz w:val="40"/>
-          <w:szCs w:val="40"/>
-        </w:rPr>
-      </w:pPr>
-    </w:p>
-    <w:p>
-      <w:pPr>
-        <w:rPr>
-          <w:sz w:val="40"/>
-          <w:szCs w:val="40"/>
-        </w:rPr>
-      </w:pPr>
-    </w:p>
-    <w:p>
-      <w:pPr>
-        <w:rPr>
-          <w:sz w:val="40"/>
-          <w:szCs w:val="40"/>
-        </w:rPr>
-      </w:pPr>
-    </w:p>
-    <w:p>
-      <w:pPr>
-        <w:rPr>
-          <w:sz w:val="40"/>
-          <w:szCs w:val="40"/>
-        </w:rPr>
-      </w:pPr>
-    </w:p>
-    <w:p>
-      <w:pPr>
-        <w:rPr>
-          <w:sz w:val="40"/>
-          <w:szCs w:val="40"/>
-        </w:rPr>
-      </w:pPr>
-    </w:p>
-    <w:p>
-      <w:pPr>
-        <w:rPr>
-          <w:sz w:val="40"/>
-          <w:szCs w:val="40"/>
-        </w:rPr>
-      </w:pPr>
-    </w:p>
-    <w:p>
-      <w:pPr>
-        <w:rPr>
-          <w:sz w:val="40"/>
-          <w:szCs w:val="40"/>
-        </w:rPr>
-      </w:pPr>
-    </w:p>
-    <w:p>
-      <w:pPr>
-        <w:rPr>
-          <w:sz w:val="40"/>
-          <w:szCs w:val="40"/>
-        </w:rPr>
-      </w:pPr>
-    </w:p>
-    <w:p>
-      <w:pPr>
-        <w:rPr>
-          <w:sz w:val="40"/>
-          <w:szCs w:val="40"/>
-        </w:rPr>
-      </w:pPr>
-    </w:p>
-    <w:p>
-      <w:pPr>
-        <w:rPr>
-          <w:sz w:val="40"/>
-          <w:szCs w:val="40"/>
-        </w:rPr>
-      </w:pPr>
-    </w:p>
-    <w:p>
-      <w:pPr>
-        <w:rPr>
-          <w:sz w:val="40"/>
-          <w:szCs w:val="40"/>
-        </w:rPr>
-      </w:pPr>
-    </w:p>
-    <w:p>
-      <w:pPr>
-        <w:rPr>
-          <w:sz w:val="40"/>
-          <w:szCs w:val="40"/>
-        </w:rPr>
-      </w:pPr>
-    </w:p>
-    <w:p>
-      <w:pPr>
-        <w:rPr>
-          <w:sz w:val="40"/>
-          <w:szCs w:val="40"/>
-        </w:rPr>
-      </w:pPr>
-    </w:p>
-    <w:p>
-      <w:pPr>
-        <w:rPr>
-          <w:sz w:val="40"/>
-          <w:szCs w:val="40"/>
-        </w:rPr>
-      </w:pPr>
+      <w:r>
+        <w:rPr>
+          <w:sz w:val="40"/>
+          <w:szCs w:val="40"/>
+        </w:rPr>
+        <w:lastRenderedPageBreak/>
+        <w:drawing>
+          <wp:anchor distT="0" distB="0" distL="114300" distR="114300" simplePos="0" relativeHeight="251670528" behindDoc="0" locked="0" layoutInCell="1" allowOverlap="1" wp14:anchorId="279E6334" wp14:editId="2135617D">
+            <wp:simplePos x="0" y="0"/>
+            <wp:positionH relativeFrom="margin">
+              <wp:posOffset>-783590</wp:posOffset>
+            </wp:positionH>
+            <wp:positionV relativeFrom="paragraph">
+              <wp:posOffset>3695700</wp:posOffset>
+            </wp:positionV>
+            <wp:extent cx="5734050" cy="1747520"/>
+            <wp:effectExtent l="0" t="0" r="0" b="5080"/>
+            <wp:wrapSquare wrapText="bothSides"/>
+            <wp:docPr id="1131761453" name="Picture 1"/>
+            <wp:cNvGraphicFramePr>
+              <a:graphicFrameLocks xmlns:a="http://schemas.openxmlformats.org/drawingml/2006/main" noChangeAspect="1"/>
+            </wp:cNvGraphicFramePr>
+            <a:graphic xmlns:a="http://schemas.openxmlformats.org/drawingml/2006/main">
+              <a:graphicData uri="http://schemas.openxmlformats.org/drawingml/2006/picture">
+                <pic:pic xmlns:pic="http://schemas.openxmlformats.org/drawingml/2006/picture">
+                  <pic:nvPicPr>
+                    <pic:cNvPr id="1131761453" name=""/>
+                    <pic:cNvPicPr/>
+                  </pic:nvPicPr>
+                  <pic:blipFill>
+                    <a:blip r:embed="rId16">
+                      <a:extLst>
+                        <a:ext uri="{28A0092B-C50C-407E-A947-70E740481C1C}">
+                          <a14:useLocalDpi xmlns:a14="http://schemas.microsoft.com/office/drawing/2010/main" val="0"/>
+                        </a:ext>
+                      </a:extLst>
+                    </a:blip>
+                    <a:stretch>
+                      <a:fillRect/>
+                    </a:stretch>
+                  </pic:blipFill>
+                  <pic:spPr>
+                    <a:xfrm>
+                      <a:off x="0" y="0"/>
+                      <a:ext cx="5734050" cy="1747520"/>
+                    </a:xfrm>
+                    <a:prstGeom prst="rect">
+                      <a:avLst/>
+                    </a:prstGeom>
+                  </pic:spPr>
+                </pic:pic>
+              </a:graphicData>
+            </a:graphic>
+            <wp14:sizeRelH relativeFrom="margin">
+              <wp14:pctWidth>0</wp14:pctWidth>
+            </wp14:sizeRelH>
+            <wp14:sizeRelV relativeFrom="margin">
+              <wp14:pctHeight>0</wp14:pctHeight>
+            </wp14:sizeRelV>
+          </wp:anchor>
+        </w:drawing>
+      </w:r>
+      <w:r>
+        <w:rPr>
+          <w:sz w:val="40"/>
+          <w:szCs w:val="40"/>
+        </w:rPr>
+        <w:drawing>
+          <wp:anchor distT="0" distB="0" distL="114300" distR="114300" simplePos="0" relativeHeight="251669504" behindDoc="0" locked="0" layoutInCell="1" allowOverlap="1" wp14:anchorId="4EB66529" wp14:editId="05403CE3">
+            <wp:simplePos x="0" y="0"/>
+            <wp:positionH relativeFrom="margin">
+              <wp:posOffset>-752475</wp:posOffset>
+            </wp:positionH>
+            <wp:positionV relativeFrom="paragraph">
+              <wp:posOffset>2314575</wp:posOffset>
+            </wp:positionV>
+            <wp:extent cx="7239635" cy="1304925"/>
+            <wp:effectExtent l="0" t="0" r="0" b="9525"/>
+            <wp:wrapSquare wrapText="bothSides"/>
+            <wp:docPr id="1235052006" name="Picture 1"/>
+            <wp:cNvGraphicFramePr>
+              <a:graphicFrameLocks xmlns:a="http://schemas.openxmlformats.org/drawingml/2006/main" noChangeAspect="1"/>
+            </wp:cNvGraphicFramePr>
+            <a:graphic xmlns:a="http://schemas.openxmlformats.org/drawingml/2006/main">
+              <a:graphicData uri="http://schemas.openxmlformats.org/drawingml/2006/picture">
+                <pic:pic xmlns:pic="http://schemas.openxmlformats.org/drawingml/2006/picture">
+                  <pic:nvPicPr>
+                    <pic:cNvPr id="1235052006" name=""/>
+                    <pic:cNvPicPr/>
+                  </pic:nvPicPr>
+                  <pic:blipFill>
+                    <a:blip r:embed="rId17">
+                      <a:extLst>
+                        <a:ext uri="{28A0092B-C50C-407E-A947-70E740481C1C}">
+                          <a14:useLocalDpi xmlns:a14="http://schemas.microsoft.com/office/drawing/2010/main" val="0"/>
+                        </a:ext>
+                      </a:extLst>
+                    </a:blip>
+                    <a:stretch>
+                      <a:fillRect/>
+                    </a:stretch>
+                  </pic:blipFill>
+                  <pic:spPr>
+                    <a:xfrm>
+                      <a:off x="0" y="0"/>
+                      <a:ext cx="7239635" cy="1304925"/>
+                    </a:xfrm>
+                    <a:prstGeom prst="rect">
+                      <a:avLst/>
+                    </a:prstGeom>
+                  </pic:spPr>
+                </pic:pic>
+              </a:graphicData>
+            </a:graphic>
+            <wp14:sizeRelH relativeFrom="margin">
+              <wp14:pctWidth>0</wp14:pctWidth>
+            </wp14:sizeRelH>
+            <wp14:sizeRelV relativeFrom="margin">
+              <wp14:pctHeight>0</wp14:pctHeight>
+            </wp14:sizeRelV>
+          </wp:anchor>
+        </w:drawing>
+      </w:r>
+      <w:r>
+        <w:rPr>
+          <w:sz w:val="40"/>
+          <w:szCs w:val="40"/>
+        </w:rPr>
+        <w:drawing>
+          <wp:anchor distT="0" distB="0" distL="114300" distR="114300" simplePos="0" relativeHeight="251668480" behindDoc="0" locked="0" layoutInCell="1" allowOverlap="1" wp14:anchorId="0968FAD1" wp14:editId="3EB22C13">
+            <wp:simplePos x="0" y="0"/>
+            <wp:positionH relativeFrom="margin">
+              <wp:align>center</wp:align>
+            </wp:positionH>
+            <wp:positionV relativeFrom="paragraph">
+              <wp:posOffset>0</wp:posOffset>
+            </wp:positionV>
+            <wp:extent cx="7236710" cy="2192020"/>
+            <wp:effectExtent l="0" t="0" r="2540" b="0"/>
+            <wp:wrapSquare wrapText="bothSides"/>
+            <wp:docPr id="1048516822" name="Picture 1"/>
+            <wp:cNvGraphicFramePr>
+              <a:graphicFrameLocks xmlns:a="http://schemas.openxmlformats.org/drawingml/2006/main" noChangeAspect="1"/>
+            </wp:cNvGraphicFramePr>
+            <a:graphic xmlns:a="http://schemas.openxmlformats.org/drawingml/2006/main">
+              <a:graphicData uri="http://schemas.openxmlformats.org/drawingml/2006/picture">
+                <pic:pic xmlns:pic="http://schemas.openxmlformats.org/drawingml/2006/picture">
+                  <pic:nvPicPr>
+                    <pic:cNvPr id="1048516822" name=""/>
+                    <pic:cNvPicPr/>
+                  </pic:nvPicPr>
+                  <pic:blipFill>
+                    <a:blip r:embed="rId18">
+                      <a:extLst>
+                        <a:ext uri="{28A0092B-C50C-407E-A947-70E740481C1C}">
+                          <a14:useLocalDpi xmlns:a14="http://schemas.microsoft.com/office/drawing/2010/main" val="0"/>
+                        </a:ext>
+                      </a:extLst>
+                    </a:blip>
+                    <a:stretch>
+                      <a:fillRect/>
+                    </a:stretch>
+                  </pic:blipFill>
+                  <pic:spPr>
+                    <a:xfrm>
+                      <a:off x="0" y="0"/>
+                      <a:ext cx="7236710" cy="2192020"/>
+                    </a:xfrm>
+                    <a:prstGeom prst="rect">
+                      <a:avLst/>
+                    </a:prstGeom>
+                  </pic:spPr>
+                </pic:pic>
+              </a:graphicData>
+            </a:graphic>
+            <wp14:sizeRelH relativeFrom="margin">
+              <wp14:pctWidth>0</wp14:pctWidth>
+            </wp14:sizeRelH>
+            <wp14:sizeRelV relativeFrom="margin">
+              <wp14:pctHeight>0</wp14:pctHeight>
+            </wp14:sizeRelV>
+          </wp:anchor>
+        </w:drawing>
+      </w:r>
+    </w:p>
+    <w:p>
+      <w:pPr>
+        <w:rPr>
+          <w:sz w:val="40"/>
+          <w:szCs w:val="40"/>
+        </w:rPr>
+      </w:pPr>
+    </w:p>
+    <w:p>
+      <w:pPr>
+        <w:rPr>
+          <w:sz w:val="40"/>
+          <w:szCs w:val="40"/>
+        </w:rPr>
+      </w:pPr>
+    </w:p>
+    <w:p>
+      <w:pPr>
+        <w:rPr>
+          <w:sz w:val="40"/>
+          <w:szCs w:val="40"/>
+        </w:rPr>
+      </w:pPr>
+    </w:p>
+    <w:p>
+      <w:pPr>
+        <w:rPr>
+          <w:sz w:val="40"/>
+          <w:szCs w:val="40"/>
+        </w:rPr>
+      </w:pPr>
+    </w:p>
+    <w:p>
+      <w:pPr>
+        <w:rPr>
+          <w:sz w:val="40"/>
+          <w:szCs w:val="40"/>
+        </w:rPr>
+      </w:pPr>
+      <w:r>
+        <w:rPr>
+          <w:sz w:val="40"/>
+          <w:szCs w:val="40"/>
+        </w:rPr>
+        <w:drawing>
+          <wp:anchor distT="0" distB="0" distL="114300" distR="114300" simplePos="0" relativeHeight="251671552" behindDoc="0" locked="0" layoutInCell="1" allowOverlap="1" wp14:anchorId="263D2A32" wp14:editId="0FA414B3">
+            <wp:simplePos x="0" y="0"/>
+            <wp:positionH relativeFrom="column">
+              <wp:posOffset>-800100</wp:posOffset>
+            </wp:positionH>
+            <wp:positionV relativeFrom="paragraph">
+              <wp:posOffset>1259205</wp:posOffset>
+            </wp:positionV>
+            <wp:extent cx="3924640" cy="1790855"/>
+            <wp:effectExtent l="0" t="0" r="0" b="0"/>
+            <wp:wrapSquare wrapText="bothSides"/>
+            <wp:docPr id="1234137399" name="Picture 1"/>
+            <wp:cNvGraphicFramePr>
+              <a:graphicFrameLocks xmlns:a="http://schemas.openxmlformats.org/drawingml/2006/main" noChangeAspect="1"/>
+            </wp:cNvGraphicFramePr>
+            <a:graphic xmlns:a="http://schemas.openxmlformats.org/drawingml/2006/main">
+              <a:graphicData uri="http://schemas.openxmlformats.org/drawingml/2006/picture">
+                <pic:pic xmlns:pic="http://schemas.openxmlformats.org/drawingml/2006/picture">
+                  <pic:nvPicPr>
+                    <pic:cNvPr id="1234137399" name=""/>
+                    <pic:cNvPicPr/>
+                  </pic:nvPicPr>
+                  <pic:blipFill>
+                    <a:blip r:embed="rId19">
+                      <a:extLst>
+                        <a:ext uri="{28A0092B-C50C-407E-A947-70E740481C1C}">
+                          <a14:useLocalDpi xmlns:a14="http://schemas.microsoft.com/office/drawing/2010/main" val="0"/>
+                        </a:ext>
+                      </a:extLst>
+                    </a:blip>
+                    <a:stretch>
+                      <a:fillRect/>
+                    </a:stretch>
+                  </pic:blipFill>
+                  <pic:spPr>
+                    <a:xfrm>
+                      <a:off x="0" y="0"/>
+                      <a:ext cx="3924640" cy="1790855"/>
+                    </a:xfrm>
+                    <a:prstGeom prst="rect">
+                      <a:avLst/>
+                    </a:prstGeom>
+                  </pic:spPr>
+                </pic:pic>
+              </a:graphicData>
+            </a:graphic>
+          </wp:anchor>
+        </w:drawing>
+      </w:r>
+      <w:r>
+        <w:rPr>
+          <w:sz w:val="40"/>
+          <w:szCs w:val="40"/>
+        </w:rPr>
+        <w:t xml:space="preserve">It is showing undefined because I have to </w:t>
+      </w:r>
+      <w:r>
+        <w:rPr>
+          <w:sz w:val="40"/>
+          <w:szCs w:val="40"/>
+        </w:rPr>
+        <w:t>ex</w:t>
+      </w:r>
+      <w:r>
+        <w:rPr>
+          <w:sz w:val="40"/>
+          <w:szCs w:val="40"/>
+        </w:rPr>
+        <w:t>port it in</w:t>
+      </w:r>
+      <w:r>
+        <w:rPr>
+          <w:sz w:val="40"/>
+          <w:szCs w:val="40"/>
+        </w:rPr>
+        <w:t>-</w:t>
+      </w:r>
+      <w:r>
+        <w:rPr>
+          <w:sz w:val="40"/>
+          <w:szCs w:val="40"/>
+        </w:rPr>
+        <w:t>order to use it.</w:t>
+      </w:r>
+    </w:p>
+    <w:p>
+      <w:pPr>
+        <w:rPr>
+          <w:sz w:val="40"/>
+          <w:szCs w:val="40"/>
+        </w:rPr>
+      </w:pPr>
+      <w:r>
+        <w:rPr>
+          <w:sz w:val="40"/>
+          <w:szCs w:val="40"/>
+        </w:rPr>
+        <w:drawing>
+          <wp:anchor distT="0" distB="0" distL="114300" distR="114300" simplePos="0" relativeHeight="251672576" behindDoc="0" locked="0" layoutInCell="1" allowOverlap="1" wp14:anchorId="2315E8F3" wp14:editId="1444BC49">
+            <wp:simplePos x="0" y="0"/>
+            <wp:positionH relativeFrom="page">
+              <wp:posOffset>4055110</wp:posOffset>
+            </wp:positionH>
+            <wp:positionV relativeFrom="paragraph">
+              <wp:posOffset>514350</wp:posOffset>
+            </wp:positionV>
+            <wp:extent cx="3419689" cy="1190625"/>
+            <wp:effectExtent l="0" t="0" r="9525" b="0"/>
+            <wp:wrapSquare wrapText="bothSides"/>
+            <wp:docPr id="1453989730" name="Picture 1"/>
+            <wp:cNvGraphicFramePr>
+              <a:graphicFrameLocks xmlns:a="http://schemas.openxmlformats.org/drawingml/2006/main" noChangeAspect="1"/>
+            </wp:cNvGraphicFramePr>
+            <a:graphic xmlns:a="http://schemas.openxmlformats.org/drawingml/2006/main">
+              <a:graphicData uri="http://schemas.openxmlformats.org/drawingml/2006/picture">
+                <pic:pic xmlns:pic="http://schemas.openxmlformats.org/drawingml/2006/picture">
+                  <pic:nvPicPr>
+                    <pic:cNvPr id="1453989730" name=""/>
+                    <pic:cNvPicPr/>
+                  </pic:nvPicPr>
+                  <pic:blipFill>
+                    <a:blip r:embed="rId20">
+                      <a:extLst>
+                        <a:ext uri="{28A0092B-C50C-407E-A947-70E740481C1C}">
+                          <a14:useLocalDpi xmlns:a14="http://schemas.microsoft.com/office/drawing/2010/main" val="0"/>
+                        </a:ext>
+                      </a:extLst>
+                    </a:blip>
+                    <a:stretch>
+                      <a:fillRect/>
+                    </a:stretch>
+                  </pic:blipFill>
+                  <pic:spPr>
+                    <a:xfrm>
+                      <a:off x="0" y="0"/>
+                      <a:ext cx="3419689" cy="1190625"/>
+                    </a:xfrm>
+                    <a:prstGeom prst="rect">
+                      <a:avLst/>
+                    </a:prstGeom>
+                  </pic:spPr>
+                </pic:pic>
+              </a:graphicData>
+            </a:graphic>
+            <wp14:sizeRelH relativeFrom="margin">
+              <wp14:pctWidth>0</wp14:pctWidth>
+            </wp14:sizeRelH>
+            <wp14:sizeRelV relativeFrom="margin">
+              <wp14:pctHeight>0</wp14:pctHeight>
+            </wp14:sizeRelV>
+          </wp:anchor>
+        </w:drawing>
+      </w:r>
+    </w:p>
+    <w:p>
+      <w:pPr>
+        <w:rPr>
+          <w:sz w:val="40"/>
+          <w:szCs w:val="40"/>
+        </w:rPr>
+      </w:pPr>
+    </w:p>
+    <w:p>
+      <w:pPr>
+        <w:rPr>
+          <w:sz w:val="40"/>
+          <w:szCs w:val="40"/>
+        </w:rPr>
+      </w:pPr>
+      <w:r>
+        <w:rPr>
+          <w:sz w:val="40"/>
+          <w:szCs w:val="40"/>
+        </w:rPr>
+        <w:lastRenderedPageBreak/>
+        <w:drawing>
+          <wp:anchor distT="0" distB="0" distL="114300" distR="114300" simplePos="0" relativeHeight="251673600" behindDoc="0" locked="0" layoutInCell="1" allowOverlap="1" wp14:anchorId="653473FF" wp14:editId="3FE71184">
+            <wp:simplePos x="0" y="0"/>
+            <wp:positionH relativeFrom="margin">
+              <wp:align>right</wp:align>
+            </wp:positionH>
+            <wp:positionV relativeFrom="paragraph">
+              <wp:posOffset>0</wp:posOffset>
+            </wp:positionV>
+            <wp:extent cx="6389996" cy="2994931"/>
+            <wp:effectExtent l="0" t="0" r="0" b="0"/>
+            <wp:wrapSquare wrapText="bothSides"/>
+            <wp:docPr id="172833701" name="Picture 1"/>
+            <wp:cNvGraphicFramePr>
+              <a:graphicFrameLocks xmlns:a="http://schemas.openxmlformats.org/drawingml/2006/main" noChangeAspect="1"/>
+            </wp:cNvGraphicFramePr>
+            <a:graphic xmlns:a="http://schemas.openxmlformats.org/drawingml/2006/main">
+              <a:graphicData uri="http://schemas.openxmlformats.org/drawingml/2006/picture">
+                <pic:pic xmlns:pic="http://schemas.openxmlformats.org/drawingml/2006/picture">
+                  <pic:nvPicPr>
+                    <pic:cNvPr id="172833701" name=""/>
+                    <pic:cNvPicPr/>
+                  </pic:nvPicPr>
+                  <pic:blipFill>
+                    <a:blip r:embed="rId21">
+                      <a:extLst>
+                        <a:ext uri="{28A0092B-C50C-407E-A947-70E740481C1C}">
+                          <a14:useLocalDpi xmlns:a14="http://schemas.microsoft.com/office/drawing/2010/main" val="0"/>
+                        </a:ext>
+                      </a:extLst>
+                    </a:blip>
+                    <a:stretch>
+                      <a:fillRect/>
+                    </a:stretch>
+                  </pic:blipFill>
+                  <pic:spPr>
+                    <a:xfrm>
+                      <a:off x="0" y="0"/>
+                      <a:ext cx="6389996" cy="2994931"/>
+                    </a:xfrm>
+                    <a:prstGeom prst="rect">
+                      <a:avLst/>
+                    </a:prstGeom>
+                  </pic:spPr>
+                </pic:pic>
+              </a:graphicData>
+            </a:graphic>
+          </wp:anchor>
+        </w:drawing>
+      </w:r>
+    </w:p>
+    <w:p>
+      <w:pPr>
+        <w:rPr>
+          <w:b/>
+          <w:bCs/>
+          <w:sz w:val="40"/>
+          <w:szCs w:val="40"/>
+        </w:rPr>
+      </w:pPr>
+      <w:r>
+        <w:rPr>
+          <w:b/>
+          <w:bCs/>
+          <w:sz w:val="40"/>
+          <w:szCs w:val="40"/>
+        </w:rPr>
+        <w:drawing>
+          <wp:anchor distT="0" distB="0" distL="114300" distR="114300" simplePos="0" relativeHeight="251674624" behindDoc="0" locked="0" layoutInCell="1" allowOverlap="1" wp14:anchorId="2B0E15B8" wp14:editId="1EB7790E">
+            <wp:simplePos x="0" y="0"/>
+            <wp:positionH relativeFrom="margin">
+              <wp:align>right</wp:align>
+            </wp:positionH>
+            <wp:positionV relativeFrom="paragraph">
+              <wp:posOffset>502920</wp:posOffset>
+            </wp:positionV>
+            <wp:extent cx="5731510" cy="2606040"/>
+            <wp:effectExtent l="0" t="0" r="2540" b="3810"/>
+            <wp:wrapSquare wrapText="bothSides"/>
+            <wp:docPr id="180828754" name="Picture 1"/>
+            <wp:cNvGraphicFramePr>
+              <a:graphicFrameLocks xmlns:a="http://schemas.openxmlformats.org/drawingml/2006/main" noChangeAspect="1"/>
+            </wp:cNvGraphicFramePr>
+            <a:graphic xmlns:a="http://schemas.openxmlformats.org/drawingml/2006/main">
+              <a:graphicData uri="http://schemas.openxmlformats.org/drawingml/2006/picture">
+                <pic:pic xmlns:pic="http://schemas.openxmlformats.org/drawingml/2006/picture">
+                  <pic:nvPicPr>
+                    <pic:cNvPr id="180828754" name=""/>
+                    <pic:cNvPicPr/>
+                  </pic:nvPicPr>
+                  <pic:blipFill>
+                    <a:blip r:embed="rId22">
+                      <a:extLst>
+                        <a:ext uri="{28A0092B-C50C-407E-A947-70E740481C1C}">
+                          <a14:useLocalDpi xmlns:a14="http://schemas.microsoft.com/office/drawing/2010/main" val="0"/>
+                        </a:ext>
+                      </a:extLst>
+                    </a:blip>
+                    <a:stretch>
+                      <a:fillRect/>
+                    </a:stretch>
+                  </pic:blipFill>
+                  <pic:spPr>
+                    <a:xfrm>
+                      <a:off x="0" y="0"/>
+                      <a:ext cx="5731510" cy="2606040"/>
+                    </a:xfrm>
+                    <a:prstGeom prst="rect">
+                      <a:avLst/>
+                    </a:prstGeom>
+                  </pic:spPr>
+                </pic:pic>
+              </a:graphicData>
+            </a:graphic>
+          </wp:anchor>
+        </w:drawing>
+      </w:r>
+      <w:proofErr w:type="spellStart"/>
+      <w:r>
+        <w:rPr>
+          <w:b/>
+          <w:bCs/>
+          <w:sz w:val="40"/>
+          <w:szCs w:val="40"/>
+        </w:rPr>
+        <w:t>npm</w:t>
+      </w:r>
+      <w:proofErr w:type="spellEnd"/>
+      <w:r>
+        <w:rPr>
+          <w:b/>
+          <w:bCs/>
+          <w:sz w:val="40"/>
+          <w:szCs w:val="40"/>
+        </w:rPr>
+        <w:t xml:space="preserve"> </w:t>
+      </w:r>
+      <w:proofErr w:type="spellStart"/>
+      <w:r>
+        <w:rPr>
+          <w:b/>
+          <w:bCs/>
+          <w:sz w:val="40"/>
+          <w:szCs w:val="40"/>
+        </w:rPr>
+        <w:t>i</w:t>
+      </w:r>
+      <w:proofErr w:type="spellEnd"/>
+      <w:r>
+        <w:rPr>
+          <w:b/>
+          <w:bCs/>
+          <w:sz w:val="40"/>
+          <w:szCs w:val="40"/>
+        </w:rPr>
+        <w:t xml:space="preserve"> </w:t>
+      </w:r>
+      <w:proofErr w:type="spellStart"/>
+      <w:r>
+        <w:rPr>
+          <w:b/>
+          <w:bCs/>
+          <w:sz w:val="40"/>
+          <w:szCs w:val="40"/>
+        </w:rPr>
+        <w:t>lodash</w:t>
+      </w:r>
+      <w:proofErr w:type="spellEnd"/>
+    </w:p>
+    <w:p>
+      <w:pPr>
+        <w:rPr>
+          <w:b/>
+          <w:bCs/>
+          <w:sz w:val="40"/>
+          <w:szCs w:val="40"/>
+        </w:rPr>
+      </w:pPr>
+      <w:r>
+        <w:rPr>
+          <w:sz w:val="40"/>
+          <w:szCs w:val="40"/>
+        </w:rPr>
+        <w:drawing>
+          <wp:anchor distT="0" distB="0" distL="114300" distR="114300" simplePos="0" relativeHeight="251675648" behindDoc="0" locked="0" layoutInCell="1" allowOverlap="1" wp14:anchorId="51D0344D" wp14:editId="3B5BA33F">
+            <wp:simplePos x="0" y="0"/>
+            <wp:positionH relativeFrom="column">
+              <wp:posOffset>200025</wp:posOffset>
+            </wp:positionH>
+            <wp:positionV relativeFrom="paragraph">
+              <wp:posOffset>2707005</wp:posOffset>
+            </wp:positionV>
+            <wp:extent cx="4824095" cy="1362075"/>
+            <wp:effectExtent l="0" t="0" r="0" b="9525"/>
+            <wp:wrapSquare wrapText="bothSides"/>
+            <wp:docPr id="682783733" name="Picture 1"/>
+            <wp:cNvGraphicFramePr>
+              <a:graphicFrameLocks xmlns:a="http://schemas.openxmlformats.org/drawingml/2006/main" noChangeAspect="1"/>
+            </wp:cNvGraphicFramePr>
+            <a:graphic xmlns:a="http://schemas.openxmlformats.org/drawingml/2006/main">
+              <a:graphicData uri="http://schemas.openxmlformats.org/drawingml/2006/picture">
+                <pic:pic xmlns:pic="http://schemas.openxmlformats.org/drawingml/2006/picture">
+                  <pic:nvPicPr>
+                    <pic:cNvPr id="682783733" name=""/>
+                    <pic:cNvPicPr/>
+                  </pic:nvPicPr>
+                  <pic:blipFill>
+                    <a:blip r:embed="rId23">
+                      <a:extLst>
+                        <a:ext uri="{28A0092B-C50C-407E-A947-70E740481C1C}">
+                          <a14:useLocalDpi xmlns:a14="http://schemas.microsoft.com/office/drawing/2010/main" val="0"/>
+                        </a:ext>
+                      </a:extLst>
+                    </a:blip>
+                    <a:stretch>
+                      <a:fillRect/>
+                    </a:stretch>
+                  </pic:blipFill>
+                  <pic:spPr>
+                    <a:xfrm>
+                      <a:off x="0" y="0"/>
+                      <a:ext cx="4824095" cy="1362075"/>
+                    </a:xfrm>
+                    <a:prstGeom prst="rect">
+                      <a:avLst/>
+                    </a:prstGeom>
+                  </pic:spPr>
+                </pic:pic>
+              </a:graphicData>
+            </a:graphic>
+            <wp14:sizeRelH relativeFrom="margin">
+              <wp14:pctWidth>0</wp14:pctWidth>
+            </wp14:sizeRelH>
+            <wp14:sizeRelV relativeFrom="margin">
+              <wp14:pctHeight>0</wp14:pctHeight>
+            </wp14:sizeRelV>
+          </wp:anchor>
+        </w:drawing>
+      </w:r>
+    </w:p>
+    <w:p>
+      <w:pPr>
+        <w:rPr>
+          <w:b/>
+          <w:bCs/>
+          <w:sz w:val="40"/>
+          <w:szCs w:val="40"/>
+        </w:rPr>
+      </w:pPr>
+    </w:p>
+    <w:p>
+      <w:pPr>
+        <w:rPr>
+          <w:sz w:val="40"/>
+          <w:szCs w:val="40"/>
+        </w:rPr>
+      </w:pPr>
+    </w:p>
+    <w:p>
+      <w:pPr>
+        <w:rPr>
+          <w:sz w:val="40"/>
+          <w:szCs w:val="40"/>
+        </w:rPr>
+      </w:pPr>
+    </w:p>
+    <w:p>
+      <w:pPr>
+        <w:rPr>
+          <w:sz w:val="40"/>
+          <w:szCs w:val="40"/>
+        </w:rPr>
+      </w:pPr>
+      <w:proofErr w:type="spellStart"/>
+      <w:r>
+        <w:rPr>
+          <w:sz w:val="40"/>
+          <w:szCs w:val="40"/>
+        </w:rPr>
+        <w:t>Lodash</w:t>
+      </w:r>
+      <w:proofErr w:type="spellEnd"/>
+      <w:r>
+        <w:rPr>
+          <w:sz w:val="40"/>
+          <w:szCs w:val="40"/>
+        </w:rPr>
+        <w:t xml:space="preserve"> helps in our development and make it easy</w:t>
+      </w:r>
     </w:p>
     <w:p>
       <w:pPr>

</xml_diff>